<commit_message>
Adding exampels to GDD for the thematic
</commit_message>
<xml_diff>
--- a/Design documents/GDD.docx
+++ b/Design documents/GDD.docx
@@ -200,8 +200,321 @@
       <w:r>
         <w:t>Tienes un pequeño dispositivo parecido a un teclado</w:t>
       </w:r>
+    </w:p>
+    <w:p>
+      <w:pPr>
+        <w:pStyle w:val="Prrafodelista"/>
+        <w:numPr>
+          <w:ilvl w:val="0"/>
+          <w:numId w:val="2"/>
+        </w:numPr>
+      </w:pPr>
+      <w:r>
+        <w:t>Ejemplo 4</w:t>
+      </w:r>
+    </w:p>
+    <w:p>
+      <w:pPr>
+        <w:pStyle w:val="Prrafodelista"/>
+        <w:numPr>
+          <w:ilvl w:val="1"/>
+          <w:numId w:val="2"/>
+        </w:numPr>
+      </w:pPr>
+      <w:r>
+        <w:t>Sois un equipo de 2</w:t>
+      </w:r>
+    </w:p>
+    <w:p>
+      <w:pPr>
+        <w:pStyle w:val="Prrafodelista"/>
+        <w:numPr>
+          <w:ilvl w:val="1"/>
+          <w:numId w:val="2"/>
+        </w:numPr>
+      </w:pPr>
+      <w:r>
+        <w:t xml:space="preserve">Tu les dices las palabras y </w:t>
+      </w:r>
+      <w:proofErr w:type="spellStart"/>
+      <w:r>
+        <w:t>el</w:t>
+      </w:r>
+      <w:proofErr w:type="spellEnd"/>
+      <w:r>
+        <w:t xml:space="preserve"> las dice para matar a los demonios</w:t>
+      </w:r>
+    </w:p>
+    <w:p>
+      <w:pPr>
+        <w:pStyle w:val="Prrafodelista"/>
+        <w:numPr>
+          <w:ilvl w:val="1"/>
+          <w:numId w:val="2"/>
+        </w:numPr>
+      </w:pPr>
+      <w:proofErr w:type="spellStart"/>
+      <w:r>
+        <w:t>El</w:t>
+      </w:r>
+      <w:proofErr w:type="spellEnd"/>
+      <w:r>
+        <w:t xml:space="preserve"> no sabe a </w:t>
+      </w:r>
+      <w:proofErr w:type="spellStart"/>
+      <w:r>
+        <w:t>que</w:t>
+      </w:r>
+      <w:proofErr w:type="spellEnd"/>
+      <w:r>
+        <w:t xml:space="preserve"> son débiles</w:t>
+      </w:r>
+    </w:p>
+    <w:p>
+      <w:pPr>
+        <w:pStyle w:val="Prrafodelista"/>
+        <w:numPr>
+          <w:ilvl w:val="1"/>
+          <w:numId w:val="2"/>
+        </w:numPr>
+      </w:pPr>
+      <w:r>
+        <w:t xml:space="preserve">Por eso </w:t>
+      </w:r>
+      <w:proofErr w:type="spellStart"/>
+      <w:r>
+        <w:t>tu</w:t>
+      </w:r>
+      <w:proofErr w:type="spellEnd"/>
+      <w:r>
+        <w:t xml:space="preserve"> tienes que indicárselo</w:t>
+      </w:r>
+    </w:p>
+    <w:p>
+      <w:pPr>
+        <w:pStyle w:val="Prrafodelista"/>
+        <w:numPr>
+          <w:ilvl w:val="0"/>
+          <w:numId w:val="2"/>
+        </w:numPr>
+      </w:pPr>
+      <w:r>
+        <w:t>Ejemplo5</w:t>
+      </w:r>
+    </w:p>
+    <w:p>
+      <w:pPr>
+        <w:pStyle w:val="Prrafodelista"/>
+        <w:numPr>
+          <w:ilvl w:val="1"/>
+          <w:numId w:val="2"/>
+        </w:numPr>
+      </w:pPr>
+      <w:proofErr w:type="spellStart"/>
+      <w:r>
+        <w:t>Tu</w:t>
+      </w:r>
+      <w:proofErr w:type="spellEnd"/>
+      <w:r>
+        <w:t xml:space="preserve"> vas leyendo palabras de la biblia</w:t>
+      </w:r>
+    </w:p>
+    <w:p>
+      <w:pPr>
+        <w:pStyle w:val="Prrafodelista"/>
+        <w:numPr>
+          <w:ilvl w:val="1"/>
+          <w:numId w:val="2"/>
+        </w:numPr>
+      </w:pPr>
+      <w:r>
+        <w:t>Los demonios son débiles a esas palabras</w:t>
+      </w:r>
+    </w:p>
+    <w:p>
+      <w:pPr>
+        <w:pStyle w:val="Prrafodelista"/>
+        <w:numPr>
+          <w:ilvl w:val="0"/>
+          <w:numId w:val="2"/>
+        </w:numPr>
+      </w:pPr>
+      <w:r>
+        <w:t>Ejemplo 6</w:t>
+      </w:r>
+    </w:p>
+    <w:p>
+      <w:pPr>
+        <w:pStyle w:val="Prrafodelista"/>
+        <w:numPr>
+          <w:ilvl w:val="1"/>
+          <w:numId w:val="2"/>
+        </w:numPr>
+      </w:pPr>
+      <w:r>
+        <w:t>Tu eres un mago</w:t>
+      </w:r>
+    </w:p>
+    <w:p>
+      <w:pPr>
+        <w:pStyle w:val="Prrafodelista"/>
+        <w:numPr>
+          <w:ilvl w:val="1"/>
+          <w:numId w:val="2"/>
+        </w:numPr>
+      </w:pPr>
+      <w:r>
+        <w:t>Tu varita es un teclado</w:t>
+      </w:r>
+    </w:p>
+    <w:p>
+      <w:pPr>
+        <w:pStyle w:val="Prrafodelista"/>
+        <w:numPr>
+          <w:ilvl w:val="2"/>
+          <w:numId w:val="2"/>
+        </w:numPr>
+      </w:pPr>
+      <w:r>
+        <w:t>Tienes que decir hechizos</w:t>
+      </w:r>
+    </w:p>
+    <w:p>
+      <w:pPr>
+        <w:pStyle w:val="Prrafodelista"/>
+        <w:numPr>
+          <w:ilvl w:val="2"/>
+          <w:numId w:val="2"/>
+        </w:numPr>
+      </w:pPr>
+      <w:r>
+        <w:t xml:space="preserve">Si usamos esto no tiene que </w:t>
+      </w:r>
+      <w:proofErr w:type="spellStart"/>
+      <w:r>
+        <w:t>parece</w:t>
+      </w:r>
+      <w:proofErr w:type="spellEnd"/>
+      <w:r>
+        <w:t xml:space="preserve"> lenguaje natural, podemos decir que es un lenguaje mágico</w:t>
+      </w:r>
+    </w:p>
+    <w:p>
+      <w:pPr>
+        <w:pStyle w:val="Prrafodelista"/>
+        <w:numPr>
+          <w:ilvl w:val="3"/>
+          <w:numId w:val="2"/>
+        </w:numPr>
+      </w:pPr>
+      <w:r>
+        <w:t xml:space="preserve">Igual con el que mata demonios, podríamos decir que es </w:t>
+      </w:r>
+      <w:proofErr w:type="spellStart"/>
+      <w:r>
+        <w:t>latin</w:t>
+      </w:r>
+      <w:proofErr w:type="spellEnd"/>
+      <w:r>
+        <w:t xml:space="preserve"> o algún lenguaje antiguo</w:t>
+      </w:r>
       <w:bookmarkStart w:id="0" w:name="_GoBack"/>
       <w:bookmarkEnd w:id="0"/>
+    </w:p>
+    <w:p>
+      <w:pPr>
+        <w:pStyle w:val="Prrafodelista"/>
+        <w:numPr>
+          <w:ilvl w:val="2"/>
+          <w:numId w:val="2"/>
+        </w:numPr>
+      </w:pPr>
+      <w:r>
+        <w:t xml:space="preserve">Con </w:t>
+      </w:r>
+      <w:proofErr w:type="spellStart"/>
+      <w:r>
+        <w:t>mas</w:t>
+      </w:r>
+      <w:proofErr w:type="spellEnd"/>
+      <w:r>
+        <w:t xml:space="preserve"> letras </w:t>
+      </w:r>
+      <w:proofErr w:type="spellStart"/>
+      <w:r>
+        <w:t>mas</w:t>
+      </w:r>
+      <w:proofErr w:type="spellEnd"/>
+      <w:r>
+        <w:t xml:space="preserve"> poderosos (efectos visuales y sonido)</w:t>
+      </w:r>
+    </w:p>
+    <w:p/>
+    <w:p>
+      <w:pPr>
+        <w:pStyle w:val="Prrafodelista"/>
+        <w:numPr>
+          <w:ilvl w:val="0"/>
+          <w:numId w:val="2"/>
+        </w:numPr>
+      </w:pPr>
+      <w:r>
+        <w:t>Combo cuando haces muchas palabras seguidas sin equivocarte</w:t>
+      </w:r>
+    </w:p>
+    <w:p>
+      <w:pPr>
+        <w:pStyle w:val="Prrafodelista"/>
+        <w:numPr>
+          <w:ilvl w:val="0"/>
+          <w:numId w:val="2"/>
+        </w:numPr>
+      </w:pPr>
+      <w:proofErr w:type="spellStart"/>
+      <w:r>
+        <w:t>Bonuses</w:t>
+      </w:r>
+      <w:proofErr w:type="spellEnd"/>
+    </w:p>
+    <w:p>
+      <w:pPr>
+        <w:pStyle w:val="Prrafodelista"/>
+        <w:numPr>
+          <w:ilvl w:val="1"/>
+          <w:numId w:val="2"/>
+        </w:numPr>
+      </w:pPr>
+      <w:proofErr w:type="spellStart"/>
+      <w:r>
+        <w:t>Bomb</w:t>
+      </w:r>
+      <w:proofErr w:type="spellEnd"/>
+    </w:p>
+    <w:p>
+      <w:pPr>
+        <w:pStyle w:val="Prrafodelista"/>
+        <w:numPr>
+          <w:ilvl w:val="1"/>
+          <w:numId w:val="2"/>
+        </w:numPr>
+      </w:pPr>
+      <w:proofErr w:type="spellStart"/>
+      <w:r>
+        <w:t>Arrow</w:t>
+      </w:r>
+      <w:proofErr w:type="spellEnd"/>
+    </w:p>
+    <w:p>
+      <w:pPr>
+        <w:pStyle w:val="Prrafodelista"/>
+        <w:numPr>
+          <w:ilvl w:val="1"/>
+          <w:numId w:val="2"/>
+        </w:numPr>
+      </w:pPr>
+      <w:r>
+        <w:t>…</w:t>
+      </w:r>
     </w:p>
     <w:sectPr>
       <w:pgSz w:w="11906" w:h="16838"/>
@@ -254,7 +567,7 @@
         <w:rFonts w:ascii="Wingdings" w:hAnsi="Wingdings" w:hint="default"/>
       </w:rPr>
     </w:lvl>
-    <w:lvl w:ilvl="3" w:tplc="0C0A0001" w:tentative="1">
+    <w:lvl w:ilvl="3" w:tplc="0C0A0001">
       <w:start w:val="1"/>
       <w:numFmt w:val="bullet"/>
       <w:lvlText w:val=""/>

</xml_diff>